<commit_message>
Relational model finished, i think :)
</commit_message>
<xml_diff>
--- a/MR.docx
+++ b/MR.docx
@@ -79,10 +79,18 @@
       </w:r>
       <w:proofErr w:type="spellEnd"/>
       <w:r>
-        <w:t>, id-&gt;Pais</w:t>
-      </w:r>
-      <w:r>
-        <w:t>, tipo-&gt;</w:t>
+        <w:t xml:space="preserve">, </w:t>
+      </w:r>
+      <w:proofErr w:type="spellStart"/>
+      <w:r>
+        <w:t>id</w:t>
+      </w:r>
+      <w:r>
+        <w:t>Pais</w:t>
+      </w:r>
+      <w:proofErr w:type="spellEnd"/>
+      <w:r>
+        <w:t>-&gt;Pais, tipo-&gt;</w:t>
       </w:r>
       <w:proofErr w:type="spellStart"/>
       <w:r>
@@ -90,7 +98,18 @@
       </w:r>
       <w:proofErr w:type="spellEnd"/>
       <w:r>
-        <w:t>, código-&gt;</w:t>
+        <w:t xml:space="preserve">, </w:t>
+      </w:r>
+      <w:proofErr w:type="spellStart"/>
+      <w:r>
+        <w:t>código</w:t>
+      </w:r>
+      <w:r>
+        <w:t>Postal</w:t>
+      </w:r>
+      <w:proofErr w:type="spellEnd"/>
+      <w:r>
+        <w:t>-&gt;</w:t>
       </w:r>
       <w:proofErr w:type="spellStart"/>
       <w:r>
@@ -98,14 +117,25 @@
       </w:r>
       <w:proofErr w:type="spellEnd"/>
       <w:r>
-        <w:t>, id-&gt;</w:t>
-      </w:r>
-      <w:proofErr w:type="spellStart"/>
+        <w:t xml:space="preserve">, </w:t>
+      </w:r>
+      <w:proofErr w:type="spellStart"/>
+      <w:r>
+        <w:t>id</w:t>
+      </w:r>
       <w:r>
         <w:t>Condominio</w:t>
       </w:r>
       <w:proofErr w:type="spellEnd"/>
       <w:r>
+        <w:t>-&gt;</w:t>
+      </w:r>
+      <w:proofErr w:type="spellStart"/>
+      <w:r>
+        <w:t>Condominio</w:t>
+      </w:r>
+      <w:proofErr w:type="spellEnd"/>
+      <w:r>
         <w:t>);</w:t>
       </w:r>
     </w:p>
@@ -184,14 +214,47 @@
       </w:r>
       <w:proofErr w:type="spellEnd"/>
       <w:r>
-        <w:t>, id-&gt;Cliente, id-&gt;Cliente, id-&gt;</w:t>
-      </w:r>
-      <w:proofErr w:type="spellStart"/>
+        <w:t xml:space="preserve">, </w:t>
+      </w:r>
+      <w:proofErr w:type="spellStart"/>
+      <w:r>
+        <w:t>id</w:t>
+      </w:r>
+      <w:r>
+        <w:t>Cliente</w:t>
+      </w:r>
+      <w:proofErr w:type="spellEnd"/>
+      <w:r>
+        <w:t xml:space="preserve">-&gt;Cliente, </w:t>
+      </w:r>
+      <w:proofErr w:type="spellStart"/>
+      <w:r>
+        <w:t>id</w:t>
+      </w:r>
+      <w:r>
+        <w:t>Cliente</w:t>
+      </w:r>
+      <w:proofErr w:type="spellEnd"/>
+      <w:r>
+        <w:t xml:space="preserve">-&gt;Cliente, </w:t>
+      </w:r>
+      <w:proofErr w:type="spellStart"/>
+      <w:r>
+        <w:t>id</w:t>
+      </w:r>
       <w:r>
         <w:t>Imovel</w:t>
       </w:r>
       <w:proofErr w:type="spellEnd"/>
       <w:r>
+        <w:t>-&gt;</w:t>
+      </w:r>
+      <w:proofErr w:type="spellStart"/>
+      <w:r>
+        <w:t>Imovel</w:t>
+      </w:r>
+      <w:proofErr w:type="spellEnd"/>
+      <w:r>
         <w:t>);</w:t>
       </w:r>
     </w:p>
@@ -204,28 +267,269 @@
       <w:r>
         <w:t xml:space="preserve"> </w:t>
       </w:r>
-      <w:proofErr w:type="spellStart"/>
-      <w:r>
-        <w:rPr>
-          <w:u w:val="single"/>
-        </w:rPr>
+      <w:r>
+        <w:rPr>
+          <w:u w:val="single"/>
+        </w:rPr>
+        <w:t>id</w:t>
+      </w:r>
+      <w:r>
+        <w:t xml:space="preserve"> , </w:t>
+      </w:r>
+      <w:proofErr w:type="spellStart"/>
+      <w:r>
+        <w:t>nomeDoFicheiro</w:t>
+      </w:r>
+      <w:proofErr w:type="spellEnd"/>
+      <w:r>
+        <w:rPr>
+          <w:u w:val="single"/>
+        </w:rPr>
+        <w:t xml:space="preserve">, </w:t>
+      </w:r>
+      <w:r>
+        <w:t xml:space="preserve">altura, descrição,  largura, </w:t>
+      </w:r>
+      <w:proofErr w:type="spellStart"/>
+      <w:r>
+        <w:t>id</w:t>
+      </w:r>
+      <w:r>
+        <w:t>Imovel</w:t>
+      </w:r>
+      <w:proofErr w:type="spellEnd"/>
+      <w:r>
+        <w:t>-&gt;</w:t>
+      </w:r>
+      <w:proofErr w:type="spellStart"/>
+      <w:r>
+        <w:t>Imovel</w:t>
+      </w:r>
+      <w:proofErr w:type="spellEnd"/>
+      <w:r>
+        <w:t>);</w:t>
+      </w:r>
+    </w:p>
+    <w:p>
+      <w:proofErr w:type="spellStart"/>
+      <w:proofErr w:type="gramStart"/>
+      <w:r>
+        <w:t>TipoImovel</w:t>
+      </w:r>
+      <w:proofErr w:type="spellEnd"/>
+      <w:r>
+        <w:t>(</w:t>
+      </w:r>
+      <w:proofErr w:type="gramEnd"/>
+      <w:r>
+        <w:t xml:space="preserve"> </w:t>
+      </w:r>
+      <w:r>
+        <w:rPr>
+          <w:u w:val="single"/>
+        </w:rPr>
+        <w:t>tipo</w:t>
+      </w:r>
+      <w:r>
+        <w:t xml:space="preserve"> );</w:t>
+      </w:r>
+    </w:p>
+    <w:p>
+      <w:pPr>
+        <w:rPr>
+          <w:u w:val="single"/>
+        </w:rPr>
+      </w:pPr>
+      <w:r>
+        <w:t xml:space="preserve">Pais( </w:t>
+      </w:r>
+      <w:r>
+        <w:rPr>
+          <w:u w:val="single"/>
+        </w:rPr>
+        <w:t>id</w:t>
+      </w:r>
+      <w:r>
+        <w:t xml:space="preserve"> ,</w:t>
+      </w:r>
+      <w:r>
+        <w:t xml:space="preserve"> nome);</w:t>
+      </w:r>
+    </w:p>
+    <w:p>
+      <w:proofErr w:type="spellStart"/>
+      <w:proofErr w:type="gramStart"/>
+      <w:r>
+        <w:t>CodigoPostal</w:t>
+      </w:r>
+      <w:proofErr w:type="spellEnd"/>
+      <w:r>
+        <w:t>(</w:t>
+      </w:r>
+      <w:proofErr w:type="gramEnd"/>
+      <w:r>
+        <w:t xml:space="preserve"> </w:t>
+      </w:r>
+      <w:r>
+        <w:rPr>
+          <w:u w:val="single"/>
+        </w:rPr>
+        <w:t>código</w:t>
+      </w:r>
+      <w:r>
+        <w:t xml:space="preserve"> , nome-&gt;Freguesia);</w:t>
+      </w:r>
+    </w:p>
+    <w:p>
+      <w:pPr>
+        <w:rPr>
+          <w:u w:val="single"/>
+        </w:rPr>
+      </w:pPr>
+      <w:proofErr w:type="gramStart"/>
+      <w:r>
+        <w:t>Freguesia(</w:t>
+      </w:r>
+      <w:proofErr w:type="gramEnd"/>
+      <w:r>
+        <w:t xml:space="preserve"> </w:t>
+      </w:r>
+      <w:r>
+        <w:rPr>
+          <w:u w:val="single"/>
+        </w:rPr>
+        <w:t>id</w:t>
+      </w:r>
+      <w:r>
+        <w:t xml:space="preserve"> , </w:t>
+      </w:r>
+      <w:r>
+        <w:t>nome , nome-&gt;Concelho);</w:t>
+      </w:r>
+    </w:p>
+    <w:p>
+      <w:proofErr w:type="gramStart"/>
+      <w:r>
+        <w:t>Concelho(</w:t>
+      </w:r>
+      <w:proofErr w:type="gramEnd"/>
+      <w:r>
+        <w:t xml:space="preserve"> </w:t>
+      </w:r>
+      <w:r>
+        <w:rPr>
+          <w:u w:val="single"/>
+        </w:rPr>
+        <w:t>id</w:t>
+      </w:r>
+      <w:r>
+        <w:t xml:space="preserve"> , </w:t>
+      </w:r>
+      <w:r>
         <w:t>nome</w:t>
       </w:r>
       <w:r>
-        <w:rPr>
-          <w:u w:val="single"/>
-        </w:rPr>
-        <w:t>DoFicheiro</w:t>
-      </w:r>
-      <w:proofErr w:type="spellEnd"/>
-      <w:r>
-        <w:rPr>
-          <w:u w:val="single"/>
-        </w:rPr>
-        <w:t xml:space="preserve">, </w:t>
-      </w:r>
-      <w:r>
-        <w:t>altura, descrição,  largura, id-&gt;</w:t>
+        <w:t xml:space="preserve"> , nome-&gt;Distrito);</w:t>
+      </w:r>
+    </w:p>
+    <w:p>
+      <w:proofErr w:type="gramStart"/>
+      <w:r>
+        <w:t>Distrito(</w:t>
+      </w:r>
+      <w:proofErr w:type="gramEnd"/>
+      <w:r>
+        <w:t xml:space="preserve"> </w:t>
+      </w:r>
+      <w:r>
+        <w:rPr>
+          <w:u w:val="single"/>
+        </w:rPr>
+        <w:t>id</w:t>
+      </w:r>
+      <w:r>
+        <w:t xml:space="preserve"> ,</w:t>
+      </w:r>
+      <w:r>
+        <w:t xml:space="preserve"> </w:t>
+      </w:r>
+      <w:r>
+        <w:t>nome</w:t>
+      </w:r>
+      <w:r>
+        <w:t xml:space="preserve"> );</w:t>
+      </w:r>
+    </w:p>
+    <w:p>
+      <w:proofErr w:type="spellStart"/>
+      <w:proofErr w:type="gramStart"/>
+      <w:r>
+        <w:t>Condominio</w:t>
+      </w:r>
+      <w:proofErr w:type="spellEnd"/>
+      <w:r>
+        <w:t>(</w:t>
+      </w:r>
+      <w:proofErr w:type="gramEnd"/>
+      <w:r>
+        <w:t xml:space="preserve"> </w:t>
+      </w:r>
+      <w:r>
+        <w:rPr>
+          <w:u w:val="single"/>
+        </w:rPr>
+        <w:t>id</w:t>
+      </w:r>
+      <w:r>
+        <w:t xml:space="preserve"> ,</w:t>
+      </w:r>
+      <w:r>
+        <w:t xml:space="preserve"> nome );</w:t>
+      </w:r>
+    </w:p>
+    <w:p>
+      <w:pPr>
+        <w:rPr>
+          <w:u w:val="single"/>
+        </w:rPr>
+      </w:pPr>
+      <w:proofErr w:type="spellStart"/>
+      <w:proofErr w:type="gramStart"/>
+      <w:r>
+        <w:t>Ginasio</w:t>
+      </w:r>
+      <w:proofErr w:type="spellEnd"/>
+      <w:r>
+        <w:t>(</w:t>
+      </w:r>
+      <w:proofErr w:type="gramEnd"/>
+      <w:r>
+        <w:t xml:space="preserve"> </w:t>
+      </w:r>
+      <w:r>
+        <w:rPr>
+          <w:u w:val="single"/>
+        </w:rPr>
+        <w:t>id</w:t>
+      </w:r>
+      <w:r>
+        <w:t xml:space="preserve"> , área, balneário, </w:t>
+      </w:r>
+      <w:proofErr w:type="spellStart"/>
+      <w:r>
+        <w:t>nMaquinas</w:t>
+      </w:r>
+      <w:proofErr w:type="spellEnd"/>
+      <w:r>
+        <w:t xml:space="preserve">, </w:t>
+      </w:r>
+      <w:proofErr w:type="spellStart"/>
+      <w:r>
+        <w:t>idImovel</w:t>
+      </w:r>
+      <w:proofErr w:type="spellEnd"/>
+      <w:r>
+        <w:t>-&gt;</w:t>
       </w:r>
       <w:proofErr w:type="spellStart"/>
       <w:r>
@@ -233,29 +537,21 @@
       </w:r>
       <w:proofErr w:type="spellEnd"/>
       <w:r>
-        <w:t>);</w:t>
-      </w:r>
-    </w:p>
-    <w:p>
-      <w:proofErr w:type="spellStart"/>
-      <w:proofErr w:type="gramStart"/>
-      <w:r>
-        <w:t>TipoImovel</w:t>
-      </w:r>
-      <w:proofErr w:type="spellEnd"/>
-      <w:r>
-        <w:t>(</w:t>
-      </w:r>
-      <w:proofErr w:type="gramEnd"/>
-      <w:r>
-        <w:t xml:space="preserve"> </w:t>
-      </w:r>
-      <w:r>
-        <w:rPr>
-          <w:u w:val="single"/>
-        </w:rPr>
-        <w:t>tipo</w:t>
-      </w:r>
+        <w:t xml:space="preserve">, </w:t>
+      </w:r>
+      <w:proofErr w:type="spellStart"/>
+      <w:r>
+        <w:t>idCondominio</w:t>
+      </w:r>
+      <w:proofErr w:type="spellEnd"/>
+      <w:r>
+        <w:t>-&gt;</w:t>
+      </w:r>
+      <w:proofErr w:type="spellStart"/>
+      <w:r>
+        <w:t>Condominio</w:t>
+      </w:r>
+      <w:proofErr w:type="spellEnd"/>
       <w:r>
         <w:t xml:space="preserve"> );</w:t>
       </w:r>
@@ -266,29 +562,63 @@
           <w:u w:val="single"/>
         </w:rPr>
       </w:pPr>
-      <w:r>
-        <w:t xml:space="preserve">Pais( </w:t>
-      </w:r>
-      <w:r>
-        <w:rPr>
-          <w:u w:val="single"/>
-        </w:rPr>
-        <w:t>id</w:t>
-      </w:r>
-      <w:r>
-        <w:t xml:space="preserve"> ,</w:t>
-      </w:r>
-      <w:r>
-        <w:t xml:space="preserve"> nome);</w:t>
-      </w:r>
       <w:bookmarkStart w:id="0" w:name="_GoBack"/>
       <w:bookmarkEnd w:id="0"/>
-    </w:p>
-    <w:p>
+      <w:r>
+        <w:t xml:space="preserve">Spa( </w:t>
+      </w:r>
+      <w:r>
+        <w:rPr>
+          <w:u w:val="single"/>
+        </w:rPr>
+        <w:t>id</w:t>
+      </w:r>
+      <w:r>
+        <w:t xml:space="preserve"> , balneário, lotação, </w:t>
+      </w:r>
+      <w:proofErr w:type="spellStart"/>
+      <w:r>
+        <w:t>idImovel</w:t>
+      </w:r>
+      <w:proofErr w:type="spellEnd"/>
+      <w:r>
+        <w:t>-&gt;</w:t>
+      </w:r>
+      <w:proofErr w:type="spellStart"/>
+      <w:r>
+        <w:t>Imovel</w:t>
+      </w:r>
+      <w:proofErr w:type="spellEnd"/>
+      <w:r>
+        <w:t xml:space="preserve">, </w:t>
+      </w:r>
+      <w:proofErr w:type="spellStart"/>
+      <w:r>
+        <w:t>idCondominio</w:t>
+      </w:r>
+      <w:proofErr w:type="spellEnd"/>
+      <w:r>
+        <w:t>-&gt;</w:t>
+      </w:r>
+      <w:proofErr w:type="spellStart"/>
+      <w:r>
+        <w:t>Condominio</w:t>
+      </w:r>
+      <w:proofErr w:type="spellEnd"/>
+      <w:r>
+        <w:t xml:space="preserve"> );</w:t>
+      </w:r>
+    </w:p>
+    <w:p>
+      <w:pPr>
+        <w:rPr>
+          <w:u w:val="single"/>
+        </w:rPr>
+      </w:pPr>
       <w:proofErr w:type="spellStart"/>
       <w:proofErr w:type="gramStart"/>
       <w:r>
-        <w:t>CodigoPostal</w:t>
+        <w:t>SalaEventos</w:t>
       </w:r>
       <w:proofErr w:type="spellEnd"/>
       <w:r>
@@ -302,10 +632,119 @@
         <w:rPr>
           <w:u w:val="single"/>
         </w:rPr>
-        <w:t>código</w:t>
-      </w:r>
-      <w:r>
-        <w:t xml:space="preserve"> , nome-&gt;Freguesia);</w:t>
+        <w:t>id</w:t>
+      </w:r>
+      <w:r>
+        <w:t xml:space="preserve"> , área, </w:t>
+      </w:r>
+      <w:proofErr w:type="spellStart"/>
+      <w:r>
+        <w:t>casaDeBanho</w:t>
+      </w:r>
+      <w:proofErr w:type="spellEnd"/>
+      <w:r>
+        <w:t xml:space="preserve">, </w:t>
+      </w:r>
+      <w:proofErr w:type="spellStart"/>
+      <w:r>
+        <w:t>idImovel</w:t>
+      </w:r>
+      <w:proofErr w:type="spellEnd"/>
+      <w:r>
+        <w:t>-&gt;</w:t>
+      </w:r>
+      <w:proofErr w:type="spellStart"/>
+      <w:r>
+        <w:t>Imovel</w:t>
+      </w:r>
+      <w:proofErr w:type="spellEnd"/>
+      <w:r>
+        <w:t xml:space="preserve">, </w:t>
+      </w:r>
+      <w:proofErr w:type="spellStart"/>
+      <w:r>
+        <w:t>idCondominio</w:t>
+      </w:r>
+      <w:proofErr w:type="spellEnd"/>
+      <w:r>
+        <w:t>-&gt;</w:t>
+      </w:r>
+      <w:proofErr w:type="spellStart"/>
+      <w:r>
+        <w:t>Condominio</w:t>
+      </w:r>
+      <w:proofErr w:type="spellEnd"/>
+      <w:r>
+        <w:t xml:space="preserve"> );</w:t>
+      </w:r>
+    </w:p>
+    <w:p>
+      <w:pPr>
+        <w:rPr>
+          <w:u w:val="single"/>
+        </w:rPr>
+      </w:pPr>
+      <w:proofErr w:type="spellStart"/>
+      <w:proofErr w:type="gramStart"/>
+      <w:r>
+        <w:t>CourtTenis</w:t>
+      </w:r>
+      <w:proofErr w:type="spellEnd"/>
+      <w:r>
+        <w:t>(</w:t>
+      </w:r>
+      <w:proofErr w:type="gramEnd"/>
+      <w:r>
+        <w:t xml:space="preserve"> </w:t>
+      </w:r>
+      <w:r>
+        <w:rPr>
+          <w:u w:val="single"/>
+        </w:rPr>
+        <w:t>id</w:t>
+      </w:r>
+      <w:r>
+        <w:t xml:space="preserve"> , balneário, </w:t>
+      </w:r>
+      <w:proofErr w:type="spellStart"/>
+      <w:r>
+        <w:t>nCampos</w:t>
+      </w:r>
+      <w:proofErr w:type="spellEnd"/>
+      <w:r>
+        <w:t xml:space="preserve">, </w:t>
+      </w:r>
+      <w:proofErr w:type="spellStart"/>
+      <w:r>
+        <w:t>idImovel</w:t>
+      </w:r>
+      <w:proofErr w:type="spellEnd"/>
+      <w:r>
+        <w:t>-&gt;</w:t>
+      </w:r>
+      <w:proofErr w:type="spellStart"/>
+      <w:r>
+        <w:t>Imovel</w:t>
+      </w:r>
+      <w:proofErr w:type="spellEnd"/>
+      <w:r>
+        <w:t xml:space="preserve">, </w:t>
+      </w:r>
+      <w:proofErr w:type="spellStart"/>
+      <w:r>
+        <w:t>idCondominio</w:t>
+      </w:r>
+      <w:proofErr w:type="spellEnd"/>
+      <w:r>
+        <w:t>-&gt;</w:t>
+      </w:r>
+      <w:proofErr w:type="spellStart"/>
+      <w:r>
+        <w:t>Condominio</w:t>
+      </w:r>
+      <w:proofErr w:type="spellEnd"/>
+      <w:r>
+        <w:t xml:space="preserve"> );</w:t>
       </w:r>
     </w:p>
     <w:p>
@@ -316,114 +755,44 @@
       </w:pPr>
       <w:proofErr w:type="gramStart"/>
       <w:r>
-        <w:rPr>
-          <w:u w:val="single"/>
-        </w:rPr>
-        <w:t>Freguesia(</w:t>
+        <w:t>Garagem(</w:t>
       </w:r>
       <w:proofErr w:type="gramEnd"/>
       <w:r>
-        <w:rPr>
-          <w:u w:val="single"/>
-        </w:rPr>
-        <w:t xml:space="preserve"> nome , nome-&gt;Concelho);</w:t>
-      </w:r>
-    </w:p>
-    <w:p>
-      <w:proofErr w:type="gramStart"/>
-      <w:r>
-        <w:t>Concelho(</w:t>
-      </w:r>
-      <w:proofErr w:type="gramEnd"/>
-      <w:r>
         <w:t xml:space="preserve"> </w:t>
       </w:r>
       <w:r>
         <w:rPr>
           <w:u w:val="single"/>
         </w:rPr>
-        <w:t>nome</w:t>
-      </w:r>
-      <w:r>
-        <w:t xml:space="preserve"> , nome-&gt;Distrito);</w:t>
-      </w:r>
-    </w:p>
-    <w:p>
-      <w:proofErr w:type="gramStart"/>
-      <w:r>
-        <w:t>Distrito(</w:t>
-      </w:r>
-      <w:proofErr w:type="gramEnd"/>
-      <w:r>
-        <w:t xml:space="preserve"> </w:t>
-      </w:r>
-      <w:r>
-        <w:rPr>
-          <w:u w:val="single"/>
-        </w:rPr>
-        <w:t>nome</w:t>
-      </w:r>
-      <w:r>
-        <w:t xml:space="preserve"> );</w:t>
-      </w:r>
-    </w:p>
-    <w:p>
-      <w:proofErr w:type="spellStart"/>
-      <w:proofErr w:type="gramStart"/>
-      <w:r>
-        <w:t>Condominio</w:t>
-      </w:r>
-      <w:proofErr w:type="spellEnd"/>
-      <w:r>
-        <w:t>(</w:t>
-      </w:r>
-      <w:proofErr w:type="gramEnd"/>
-      <w:r>
-        <w:t xml:space="preserve"> </w:t>
-      </w:r>
-      <w:r>
-        <w:rPr>
-          <w:u w:val="single"/>
-        </w:rPr>
-        <w:t>id</w:t>
-      </w:r>
-      <w:r>
-        <w:t xml:space="preserve"> ,</w:t>
-      </w:r>
-      <w:r>
-        <w:t xml:space="preserve"> nome );</w:t>
-      </w:r>
-    </w:p>
-    <w:p>
-      <w:proofErr w:type="spellStart"/>
-      <w:proofErr w:type="gramStart"/>
-      <w:r>
-        <w:t>Ginasio</w:t>
-      </w:r>
-      <w:proofErr w:type="spellEnd"/>
-      <w:r>
-        <w:t>(</w:t>
-      </w:r>
-      <w:proofErr w:type="gramEnd"/>
-      <w:r>
-        <w:t xml:space="preserve"> </w:t>
-      </w:r>
-      <w:r>
-        <w:rPr>
-          <w:u w:val="single"/>
-        </w:rPr>
-        <w:t>id</w:t>
-      </w:r>
-      <w:r>
-        <w:t xml:space="preserve"> , área, balneário, </w:t>
-      </w:r>
-      <w:proofErr w:type="spellStart"/>
-      <w:r>
-        <w:t>nMaquinas</w:t>
-      </w:r>
-      <w:proofErr w:type="spellEnd"/>
-      <w:r>
-        <w:t>, id-&gt;</w:t>
+        <w:t>id</w:t>
+      </w:r>
+      <w:r>
+        <w:t xml:space="preserve"> , </w:t>
+      </w:r>
+      <w:proofErr w:type="spellStart"/>
+      <w:r>
+        <w:t>area</w:t>
+      </w:r>
+      <w:proofErr w:type="spellEnd"/>
+      <w:r>
+        <w:t xml:space="preserve">, </w:t>
+      </w:r>
+      <w:proofErr w:type="spellStart"/>
+      <w:r>
+        <w:t>lugaresEstacionamento</w:t>
+      </w:r>
+      <w:proofErr w:type="spellEnd"/>
+      <w:r>
+        <w:t xml:space="preserve">, </w:t>
+      </w:r>
+      <w:proofErr w:type="spellStart"/>
+      <w:r>
+        <w:t>idImovel</w:t>
+      </w:r>
+      <w:proofErr w:type="spellEnd"/>
+      <w:r>
+        <w:t>-&gt;</w:t>
       </w:r>
       <w:proofErr w:type="spellStart"/>
       <w:r>
@@ -431,239 +800,15 @@
       </w:r>
       <w:proofErr w:type="spellEnd"/>
       <w:r>
-        <w:t>, id-&gt;</w:t>
-      </w:r>
-      <w:proofErr w:type="spellStart"/>
-      <w:r>
-        <w:t>Condominio</w:t>
-      </w:r>
-      <w:proofErr w:type="spellEnd"/>
-      <w:r>
-        <w:t xml:space="preserve"> );</w:t>
-      </w:r>
-    </w:p>
-    <w:p>
-      <w:proofErr w:type="gramStart"/>
-      <w:r>
-        <w:t>Spa(</w:t>
-      </w:r>
-      <w:proofErr w:type="gramEnd"/>
-      <w:r>
-        <w:t xml:space="preserve"> </w:t>
-      </w:r>
-      <w:r>
-        <w:rPr>
-          <w:u w:val="single"/>
-        </w:rPr>
-        <w:t>id</w:t>
-      </w:r>
-      <w:r>
-        <w:t xml:space="preserve"> , balneário, lotação, id-&gt;</w:t>
-      </w:r>
-      <w:proofErr w:type="spellStart"/>
-      <w:r>
-        <w:t>Imovel</w:t>
-      </w:r>
-      <w:proofErr w:type="spellEnd"/>
-      <w:r>
-        <w:t>, id-&gt;</w:t>
-      </w:r>
-      <w:proofErr w:type="spellStart"/>
-      <w:r>
-        <w:t>Condominio</w:t>
-      </w:r>
-      <w:proofErr w:type="spellEnd"/>
-      <w:r>
-        <w:t xml:space="preserve"> );</w:t>
-      </w:r>
-    </w:p>
-    <w:p>
-      <w:proofErr w:type="spellStart"/>
-      <w:proofErr w:type="gramStart"/>
-      <w:r>
-        <w:t>SalaEventos</w:t>
-      </w:r>
-      <w:proofErr w:type="spellEnd"/>
-      <w:r>
-        <w:t>(</w:t>
-      </w:r>
-      <w:proofErr w:type="gramEnd"/>
-      <w:r>
-        <w:t xml:space="preserve"> </w:t>
-      </w:r>
-      <w:r>
-        <w:rPr>
-          <w:u w:val="single"/>
-        </w:rPr>
-        <w:t>id</w:t>
-      </w:r>
-      <w:r>
-        <w:t xml:space="preserve"> , área, </w:t>
-      </w:r>
-      <w:proofErr w:type="spellStart"/>
-      <w:r>
-        <w:t>casaDeBanho</w:t>
-      </w:r>
-      <w:proofErr w:type="spellEnd"/>
-      <w:r>
-        <w:t>, id-&gt;</w:t>
-      </w:r>
-      <w:proofErr w:type="spellStart"/>
-      <w:r>
-        <w:t>Imovel</w:t>
-      </w:r>
-      <w:proofErr w:type="spellEnd"/>
-      <w:r>
-        <w:t>, id-&gt;</w:t>
-      </w:r>
-      <w:proofErr w:type="spellStart"/>
-      <w:r>
-        <w:t>Condominio</w:t>
-      </w:r>
-      <w:proofErr w:type="spellEnd"/>
-      <w:r>
-        <w:t xml:space="preserve"> );</w:t>
-      </w:r>
-    </w:p>
-    <w:p>
-      <w:pPr>
-        <w:rPr>
-          <w:lang w:val="en-US"/>
-        </w:rPr>
-      </w:pPr>
-      <w:proofErr w:type="spellStart"/>
-      <w:proofErr w:type="gramStart"/>
-      <w:r>
-        <w:rPr>
-          <w:lang w:val="en-US"/>
-        </w:rPr>
-        <w:t>CourtTenis</w:t>
-      </w:r>
-      <w:proofErr w:type="spellEnd"/>
-      <w:r>
-        <w:rPr>
-          <w:lang w:val="en-US"/>
-        </w:rPr>
-        <w:t>(</w:t>
-      </w:r>
-      <w:proofErr w:type="gramEnd"/>
-      <w:r>
-        <w:rPr>
-          <w:lang w:val="en-US"/>
-        </w:rPr>
-        <w:t xml:space="preserve"> </w:t>
-      </w:r>
-      <w:r>
-        <w:rPr>
-          <w:u w:val="single"/>
-          <w:lang w:val="en-US"/>
-        </w:rPr>
-        <w:t>id</w:t>
-      </w:r>
-      <w:r>
-        <w:rPr>
-          <w:lang w:val="en-US"/>
-        </w:rPr>
-        <w:t xml:space="preserve"> , </w:t>
-      </w:r>
-      <w:proofErr w:type="spellStart"/>
-      <w:r>
-        <w:rPr>
-          <w:lang w:val="en-US"/>
-        </w:rPr>
-        <w:t>balneário</w:t>
-      </w:r>
-      <w:proofErr w:type="spellEnd"/>
-      <w:r>
-        <w:rPr>
-          <w:lang w:val="en-US"/>
-        </w:rPr>
-        <w:t xml:space="preserve">, </w:t>
-      </w:r>
-      <w:proofErr w:type="spellStart"/>
-      <w:r>
-        <w:rPr>
-          <w:lang w:val="en-US"/>
-        </w:rPr>
-        <w:t>nCampos</w:t>
-      </w:r>
-      <w:proofErr w:type="spellEnd"/>
-      <w:r>
-        <w:rPr>
-          <w:lang w:val="en-US"/>
-        </w:rPr>
-        <w:t>, id-&gt;</w:t>
-      </w:r>
-      <w:proofErr w:type="spellStart"/>
-      <w:r>
-        <w:rPr>
-          <w:lang w:val="en-US"/>
-        </w:rPr>
-        <w:t>Imovel</w:t>
-      </w:r>
-      <w:proofErr w:type="spellEnd"/>
-      <w:r>
-        <w:rPr>
-          <w:lang w:val="en-US"/>
-        </w:rPr>
-        <w:t>, id-&gt;</w:t>
-      </w:r>
-      <w:proofErr w:type="spellStart"/>
-      <w:r>
-        <w:rPr>
-          <w:lang w:val="en-US"/>
-        </w:rPr>
-        <w:t>Condominio</w:t>
-      </w:r>
-      <w:proofErr w:type="spellEnd"/>
-      <w:r>
-        <w:rPr>
-          <w:lang w:val="en-US"/>
-        </w:rPr>
-        <w:t xml:space="preserve"> );</w:t>
-      </w:r>
-    </w:p>
-    <w:p>
-      <w:proofErr w:type="gramStart"/>
-      <w:r>
-        <w:t>Garagem(</w:t>
-      </w:r>
-      <w:proofErr w:type="gramEnd"/>
-      <w:r>
-        <w:t xml:space="preserve"> </w:t>
-      </w:r>
-      <w:r>
-        <w:rPr>
-          <w:u w:val="single"/>
-        </w:rPr>
-        <w:t>id</w:t>
-      </w:r>
-      <w:r>
-        <w:t xml:space="preserve"> , </w:t>
-      </w:r>
-      <w:proofErr w:type="spellStart"/>
-      <w:r>
-        <w:t>area</w:t>
-      </w:r>
-      <w:proofErr w:type="spellEnd"/>
-      <w:r>
-        <w:t xml:space="preserve">, </w:t>
-      </w:r>
-      <w:proofErr w:type="spellStart"/>
-      <w:r>
-        <w:t>lugaresEstacionamento</w:t>
-      </w:r>
-      <w:proofErr w:type="spellEnd"/>
-      <w:r>
-        <w:t>, id-&gt;</w:t>
-      </w:r>
-      <w:proofErr w:type="spellStart"/>
-      <w:r>
-        <w:t>Imovel</w:t>
-      </w:r>
-      <w:proofErr w:type="spellEnd"/>
-      <w:r>
-        <w:t>, id-&gt;</w:t>
+        <w:t xml:space="preserve">, </w:t>
+      </w:r>
+      <w:proofErr w:type="spellStart"/>
+      <w:r>
+        <w:t>idCondominio</w:t>
+      </w:r>
+      <w:proofErr w:type="spellEnd"/>
+      <w:r>
+        <w:t>-&gt;</w:t>
       </w:r>
       <w:proofErr w:type="spellStart"/>
       <w:r>
@@ -695,18 +840,37 @@
         <w:t>id</w:t>
       </w:r>
       <w:r>
-        <w:t xml:space="preserve"> , balneário, comprimento, largura, profundidade</w:t>
-      </w:r>
-      <w:r>
-        <w:t>, id-&gt;</w:t>
-      </w:r>
-      <w:proofErr w:type="spellStart"/>
+        <w:t xml:space="preserve"> , balneário, comprimento, largura, profundidade, </w:t>
+      </w:r>
+      <w:proofErr w:type="spellStart"/>
+      <w:r>
+        <w:t>id</w:t>
+      </w:r>
       <w:r>
         <w:t>Imovel</w:t>
       </w:r>
       <w:proofErr w:type="spellEnd"/>
       <w:r>
-        <w:t>, id-&gt;</w:t>
+        <w:t>-&gt;</w:t>
+      </w:r>
+      <w:proofErr w:type="spellStart"/>
+      <w:r>
+        <w:t>Imovel</w:t>
+      </w:r>
+      <w:proofErr w:type="spellEnd"/>
+      <w:r>
+        <w:t xml:space="preserve">, </w:t>
+      </w:r>
+      <w:proofErr w:type="spellStart"/>
+      <w:r>
+        <w:t>id</w:t>
+      </w:r>
+      <w:r>
+        <w:t>Condominio</w:t>
+      </w:r>
+      <w:proofErr w:type="spellEnd"/>
+      <w:r>
+        <w:t>-&gt;</w:t>
       </w:r>
       <w:proofErr w:type="spellStart"/>
       <w:r>

</xml_diff>